<commit_message>
Update Lab 13-Submit the Data from PowerApps controls to SharePoint using Microsoft Flow.docx
</commit_message>
<xml_diff>
--- a/Labfiles/Lab 13-Submit the Data from PowerApps controls to SharePoint using Microsoft Flow.docx
+++ b/Labfiles/Lab 13-Submit the Data from PowerApps controls to SharePoint using Microsoft Flow.docx
@@ -1,6 +1,6 @@
 
 <file path=word/document.xml><?xml version="1.0" encoding="utf-8"?>
-<w:document xmlns:wpc="http://schemas.microsoft.com/office/word/2010/wordprocessingCanvas" xmlns:cx="http://schemas.microsoft.com/office/drawing/2014/chartex" xmlns:cx1="http://schemas.microsoft.com/office/drawing/2015/9/8/chartex" xmlns:cx2="http://schemas.microsoft.com/office/drawing/2015/10/21/chartex" xmlns:cx3="http://schemas.microsoft.com/office/drawing/2016/5/9/chartex" xmlns:cx4="http://schemas.microsoft.com/office/drawing/2016/5/10/chartex" xmlns:cx5="http://schemas.microsoft.com/office/drawing/2016/5/11/chartex" xmlns:cx6="http://schemas.microsoft.com/office/drawing/2016/5/12/chartex" xmlns:cx7="http://schemas.microsoft.com/office/drawing/2016/5/13/chartex" xmlns:cx8="http://schemas.microsoft.com/office/drawing/2016/5/14/chartex" xmlns:mc="http://schemas.openxmlformats.org/markup-compatibility/2006" xmlns:aink="http://schemas.microsoft.com/office/drawing/2016/ink" xmlns:am3d="http://schemas.microsoft.com/office/drawing/2017/model3d" xmlns:o="urn:schemas-microsoft-com:office:office" xmlns:r="http://schemas.openxmlformats.org/officeDocument/2006/relationships" xmlns:m="http://schemas.openxmlformats.org/officeDocument/2006/math" xmlns:v="urn:schemas-microsoft-com:vml" xmlns:wp14="http://schemas.microsoft.com/office/word/2010/wordprocessingDrawing" xmlns:wp="http://schemas.openxmlformats.org/drawingml/2006/wordprocessingDrawing" xmlns:w10="urn:schemas-microsoft-com:office:word" xmlns:w="http://schemas.openxmlformats.org/wordprocessingml/2006/main" xmlns:w14="http://schemas.microsoft.com/office/word/2010/wordml" xmlns:w15="http://schemas.microsoft.com/office/word/2012/wordml" xmlns:w16cid="http://schemas.microsoft.com/office/word/2016/wordml/cid" xmlns:w16se="http://schemas.microsoft.com/office/word/2015/wordml/symex" xmlns:wpg="http://schemas.microsoft.com/office/word/2010/wordprocessingGroup" xmlns:wpi="http://schemas.microsoft.com/office/word/2010/wordprocessingInk" xmlns:wne="http://schemas.microsoft.com/office/word/2006/wordml" xmlns:wps="http://schemas.microsoft.com/office/word/2010/wordprocessingShape" mc:Ignorable="w14 w15 w16se w16cid wp14">
+<w:document xmlns:wpc="http://schemas.microsoft.com/office/word/2010/wordprocessingCanvas" xmlns:cx="http://schemas.microsoft.com/office/drawing/2014/chartex" xmlns:cx1="http://schemas.microsoft.com/office/drawing/2015/9/8/chartex" xmlns:cx2="http://schemas.microsoft.com/office/drawing/2015/10/21/chartex" xmlns:cx3="http://schemas.microsoft.com/office/drawing/2016/5/9/chartex" xmlns:cx4="http://schemas.microsoft.com/office/drawing/2016/5/10/chartex" xmlns:cx5="http://schemas.microsoft.com/office/drawing/2016/5/11/chartex" xmlns:cx6="http://schemas.microsoft.com/office/drawing/2016/5/12/chartex" xmlns:cx7="http://schemas.microsoft.com/office/drawing/2016/5/13/chartex" xmlns:cx8="http://schemas.microsoft.com/office/drawing/2016/5/14/chartex" xmlns:mc="http://schemas.openxmlformats.org/markup-compatibility/2006" xmlns:aink="http://schemas.microsoft.com/office/drawing/2016/ink" xmlns:am3d="http://schemas.microsoft.com/office/drawing/2017/model3d" xmlns:o="urn:schemas-microsoft-com:office:office" xmlns:r="http://schemas.openxmlformats.org/officeDocument/2006/relationships" xmlns:m="http://schemas.openxmlformats.org/officeDocument/2006/math" xmlns:v="urn:schemas-microsoft-com:vml" xmlns:wp14="http://schemas.microsoft.com/office/word/2010/wordprocessingDrawing" xmlns:wp="http://schemas.openxmlformats.org/drawingml/2006/wordprocessingDrawing" xmlns:w10="urn:schemas-microsoft-com:office:word" xmlns:w="http://schemas.openxmlformats.org/wordprocessingml/2006/main" xmlns:w14="http://schemas.microsoft.com/office/word/2010/wordml" xmlns:w15="http://schemas.microsoft.com/office/word/2012/wordml" xmlns:w16cex="http://schemas.microsoft.com/office/word/2018/wordml/cex" xmlns:w16cid="http://schemas.microsoft.com/office/word/2016/wordml/cid" xmlns:w16="http://schemas.microsoft.com/office/word/2018/wordml" xmlns:w16se="http://schemas.microsoft.com/office/word/2015/wordml/symex" xmlns:wpg="http://schemas.microsoft.com/office/word/2010/wordprocessingGroup" xmlns:wpi="http://schemas.microsoft.com/office/word/2010/wordprocessingInk" xmlns:wne="http://schemas.microsoft.com/office/word/2006/wordml" xmlns:wps="http://schemas.microsoft.com/office/word/2010/wordprocessingShape" mc:Ignorable="w14 w15 w16se w16cid w16 w16cex wp14">
   <w:body>
     <w:p>
       <w:pPr>
@@ -109,15 +109,7 @@
         </w:numPr>
       </w:pPr>
       <w:r>
-        <w:t xml:space="preserve">Create a new </w:t>
-      </w:r>
-      <w:proofErr w:type="gramStart"/>
-      <w:r>
-        <w:t>flow :</w:t>
-      </w:r>
-      <w:proofErr w:type="gramEnd"/>
-      <w:r>
-        <w:t xml:space="preserve"> New </w:t>
+        <w:t xml:space="preserve">Create a new flow : New </w:t>
       </w:r>
       <w:r>
         <w:sym w:font="Wingdings" w:char="F0E0"/>
@@ -592,11 +584,9 @@
       <w:r>
         <w:t xml:space="preserve">Select Button – Go to Action Menu – Click </w:t>
       </w:r>
-      <w:proofErr w:type="spellStart"/>
       <w:r>
         <w:t>PowerAutomate</w:t>
       </w:r>
-      <w:proofErr w:type="spellEnd"/>
       <w:r>
         <w:t xml:space="preserve"> and Add the above created flow </w:t>
       </w:r>
@@ -655,15 +645,7 @@
         </w:numPr>
       </w:pPr>
       <w:r>
-        <w:t xml:space="preserve">Then Select Button and add </w:t>
-      </w:r>
-      <w:proofErr w:type="spellStart"/>
-      <w:r>
-        <w:t>OnSelect</w:t>
-      </w:r>
-      <w:proofErr w:type="spellEnd"/>
-      <w:r>
-        <w:t xml:space="preserve"> Event</w:t>
+        <w:t>Then Select Button and add OnSelect Event</w:t>
       </w:r>
     </w:p>
     <w:p>
@@ -675,23 +657,7 @@
         </w:numPr>
       </w:pPr>
       <w:r>
-        <w:t>Add the formula &lt;</w:t>
-      </w:r>
-      <w:proofErr w:type="spellStart"/>
-      <w:r>
-        <w:t>FlowName</w:t>
-      </w:r>
-      <w:proofErr w:type="spellEnd"/>
-      <w:r>
-        <w:t>&gt;.Run(column</w:t>
-      </w:r>
-      <w:proofErr w:type="gramStart"/>
-      <w:r>
-        <w:t>1,column</w:t>
-      </w:r>
-      <w:proofErr w:type="gramEnd"/>
-      <w:r>
-        <w:t>2,…)</w:t>
+        <w:t>Add the formula &lt;FlowName&gt;.Run(column1,column2,…)</w:t>
       </w:r>
     </w:p>
     <w:p>
@@ -709,65 +675,132 @@
       <w:r>
         <w:t xml:space="preserve">Ex: </w:t>
       </w:r>
-      <w:proofErr w:type="spellStart"/>
       <w:r>
         <w:rPr>
           <w:b/>
           <w:bCs/>
         </w:rPr>
-        <w:t>PowerAppWF.Run</w:t>
-      </w:r>
-      <w:proofErr w:type="spellEnd"/>
-      <w:r>
+        <w:t>PowerAppWF.Run(txtcountry.Text,txtState.Text)</w:t>
+      </w:r>
+    </w:p>
+    <w:p>
+      <w:pPr>
+        <w:pStyle w:val="ListParagraph"/>
+        <w:numPr>
+          <w:ilvl w:val="0"/>
+          <w:numId w:val="1"/>
+        </w:numPr>
+      </w:pPr>
+      <w:r>
+        <w:t>Then Execute the app and test the App and flow.</w:t>
+      </w:r>
+    </w:p>
+    <w:p>
+      <w:pPr>
         <w:rPr>
           <w:b/>
           <w:bCs/>
         </w:rPr>
-        <w:t>(</w:t>
-      </w:r>
-      <w:proofErr w:type="spellStart"/>
-      <w:proofErr w:type="gramStart"/>
+      </w:pPr>
       <w:r>
         <w:rPr>
           <w:b/>
           <w:bCs/>
         </w:rPr>
-        <w:t>txtcountry.Text</w:t>
-      </w:r>
-      <w:proofErr w:type="gramEnd"/>
-      <w:r>
-        <w:rPr>
-          <w:b/>
-          <w:bCs/>
-        </w:rPr>
-        <w:t>,txtState.Text</w:t>
-      </w:r>
-      <w:proofErr w:type="spellEnd"/>
-      <w:r>
-        <w:rPr>
-          <w:b/>
-          <w:bCs/>
-        </w:rPr>
-        <w:t>)</w:t>
-      </w:r>
-    </w:p>
-    <w:p>
-      <w:pPr>
-        <w:pStyle w:val="ListParagraph"/>
-        <w:numPr>
-          <w:ilvl w:val="0"/>
-          <w:numId w:val="1"/>
-        </w:numPr>
-      </w:pPr>
-      <w:r>
-        <w:t>Then Execute the app and test the App and</w:t>
-      </w:r>
-      <w:bookmarkStart w:id="0" w:name="_GoBack"/>
-      <w:bookmarkEnd w:id="0"/>
-      <w:r>
-        <w:t xml:space="preserve"> flow.</w:t>
-      </w:r>
-    </w:p>
+        <w:lastRenderedPageBreak/>
+        <w:t>If using date column covert the date from power Apps to flow(SharePoint) use below formula</w:t>
+      </w:r>
+    </w:p>
+    <w:p>
+      <w:pPr>
+        <w:shd w:val="clear" w:color="auto" w:fill="FFFFFE"/>
+        <w:spacing w:after="0" w:line="285" w:lineRule="atLeast"/>
+        <w:rPr>
+          <w:rFonts w:ascii="Consolas" w:eastAsia="Times New Roman" w:hAnsi="Consolas" w:cs="Times New Roman"/>
+          <w:color w:val="000000"/>
+          <w:sz w:val="21"/>
+          <w:szCs w:val="21"/>
+          <w:lang w:eastAsia="en-GB"/>
+        </w:rPr>
+      </w:pPr>
+      <w:r>
+        <w:rPr>
+          <w:rFonts w:ascii="Consolas" w:eastAsia="Times New Roman" w:hAnsi="Consolas" w:cs="Times New Roman"/>
+          <w:color w:val="000000"/>
+          <w:sz w:val="21"/>
+          <w:szCs w:val="21"/>
+          <w:lang w:eastAsia="en-GB"/>
+        </w:rPr>
+        <w:t>formatDateTime(concat(split(variables('DOB'),'/')[1],'/',split(variables('DOB'),'/')[0],'/',split(variables('DOB'),'/')[2]), 'MM/dd/yyyy HH:mm:ss')</w:t>
+      </w:r>
+    </w:p>
+    <w:p>
+      <w:pPr>
+        <w:shd w:val="clear" w:color="auto" w:fill="FFFFFE"/>
+        <w:spacing w:after="0" w:line="285" w:lineRule="atLeast"/>
+        <w:rPr>
+          <w:rFonts w:ascii="Consolas" w:eastAsia="Times New Roman" w:hAnsi="Consolas" w:cs="Times New Roman"/>
+          <w:color w:val="000000"/>
+          <w:sz w:val="21"/>
+          <w:szCs w:val="21"/>
+          <w:lang w:eastAsia="en-GB"/>
+        </w:rPr>
+      </w:pPr>
+    </w:p>
+    <w:p>
+      <w:pPr>
+        <w:shd w:val="clear" w:color="auto" w:fill="FFFFFE"/>
+        <w:spacing w:after="0" w:line="285" w:lineRule="atLeast"/>
+        <w:rPr>
+          <w:rFonts w:ascii="Consolas" w:eastAsia="Times New Roman" w:hAnsi="Consolas" w:cs="Times New Roman"/>
+          <w:color w:val="000000"/>
+          <w:sz w:val="21"/>
+          <w:szCs w:val="21"/>
+          <w:lang w:eastAsia="en-GB"/>
+        </w:rPr>
+      </w:pPr>
+      <w:r>
+        <w:rPr>
+          <w:noProof/>
+        </w:rPr>
+        <w:drawing>
+          <wp:inline distT="0" distB="0" distL="0" distR="0" wp14:anchorId="478FD155" wp14:editId="56A9C183">
+            <wp:extent cx="5731510" cy="7526655"/>
+            <wp:effectExtent l="0" t="0" r="2540" b="0"/>
+            <wp:docPr id="4" name="Picture 4"/>
+            <wp:cNvGraphicFramePr>
+              <a:graphicFrameLocks xmlns:a="http://schemas.openxmlformats.org/drawingml/2006/main" noChangeAspect="1"/>
+            </wp:cNvGraphicFramePr>
+            <a:graphic xmlns:a="http://schemas.openxmlformats.org/drawingml/2006/main">
+              <a:graphicData uri="http://schemas.openxmlformats.org/drawingml/2006/picture">
+                <pic:pic xmlns:pic="http://schemas.openxmlformats.org/drawingml/2006/picture">
+                  <pic:nvPicPr>
+                    <pic:cNvPr id="1" name=""/>
+                    <pic:cNvPicPr/>
+                  </pic:nvPicPr>
+                  <pic:blipFill>
+                    <a:blip r:embed="rId15"/>
+                    <a:stretch>
+                      <a:fillRect/>
+                    </a:stretch>
+                  </pic:blipFill>
+                  <pic:spPr>
+                    <a:xfrm>
+                      <a:off x="0" y="0"/>
+                      <a:ext cx="5731510" cy="7526655"/>
+                    </a:xfrm>
+                    <a:prstGeom prst="rect">
+                      <a:avLst/>
+                    </a:prstGeom>
+                  </pic:spPr>
+                </pic:pic>
+              </a:graphicData>
+            </a:graphic>
+          </wp:inline>
+        </w:drawing>
+      </w:r>
+    </w:p>
+    <w:p/>
     <w:sectPr>
       <w:pgSz w:w="11906" w:h="16838"/>
       <w:pgMar w:top="1440" w:right="1440" w:bottom="1440" w:left="1440" w:header="708" w:footer="708" w:gutter="0"/>
@@ -779,7 +812,7 @@
 </file>
 
 <file path=word/numbering.xml><?xml version="1.0" encoding="utf-8"?>
-<w:numbering xmlns:wpc="http://schemas.microsoft.com/office/word/2010/wordprocessingCanvas" xmlns:cx="http://schemas.microsoft.com/office/drawing/2014/chartex" xmlns:cx1="http://schemas.microsoft.com/office/drawing/2015/9/8/chartex" xmlns:cx2="http://schemas.microsoft.com/office/drawing/2015/10/21/chartex" xmlns:cx3="http://schemas.microsoft.com/office/drawing/2016/5/9/chartex" xmlns:cx4="http://schemas.microsoft.com/office/drawing/2016/5/10/chartex" xmlns:cx5="http://schemas.microsoft.com/office/drawing/2016/5/11/chartex" xmlns:cx6="http://schemas.microsoft.com/office/drawing/2016/5/12/chartex" xmlns:cx7="http://schemas.microsoft.com/office/drawing/2016/5/13/chartex" xmlns:cx8="http://schemas.microsoft.com/office/drawing/2016/5/14/chartex" xmlns:mc="http://schemas.openxmlformats.org/markup-compatibility/2006" xmlns:aink="http://schemas.microsoft.com/office/drawing/2016/ink" xmlns:am3d="http://schemas.microsoft.com/office/drawing/2017/model3d" xmlns:o="urn:schemas-microsoft-com:office:office" xmlns:r="http://schemas.openxmlformats.org/officeDocument/2006/relationships" xmlns:m="http://schemas.openxmlformats.org/officeDocument/2006/math" xmlns:v="urn:schemas-microsoft-com:vml" xmlns:wp14="http://schemas.microsoft.com/office/word/2010/wordprocessingDrawing" xmlns:wp="http://schemas.openxmlformats.org/drawingml/2006/wordprocessingDrawing" xmlns:w10="urn:schemas-microsoft-com:office:word" xmlns:w="http://schemas.openxmlformats.org/wordprocessingml/2006/main" xmlns:w14="http://schemas.microsoft.com/office/word/2010/wordml" xmlns:w15="http://schemas.microsoft.com/office/word/2012/wordml" xmlns:w16cid="http://schemas.microsoft.com/office/word/2016/wordml/cid" xmlns:w16se="http://schemas.microsoft.com/office/word/2015/wordml/symex" xmlns:wpg="http://schemas.microsoft.com/office/word/2010/wordprocessingGroup" xmlns:wpi="http://schemas.microsoft.com/office/word/2010/wordprocessingInk" xmlns:wne="http://schemas.microsoft.com/office/word/2006/wordml" xmlns:wps="http://schemas.microsoft.com/office/word/2010/wordprocessingShape" mc:Ignorable="w14 w15 w16se w16cid wp14">
+<w:numbering xmlns:wpc="http://schemas.microsoft.com/office/word/2010/wordprocessingCanvas" xmlns:cx="http://schemas.microsoft.com/office/drawing/2014/chartex" xmlns:cx1="http://schemas.microsoft.com/office/drawing/2015/9/8/chartex" xmlns:cx2="http://schemas.microsoft.com/office/drawing/2015/10/21/chartex" xmlns:cx3="http://schemas.microsoft.com/office/drawing/2016/5/9/chartex" xmlns:cx4="http://schemas.microsoft.com/office/drawing/2016/5/10/chartex" xmlns:cx5="http://schemas.microsoft.com/office/drawing/2016/5/11/chartex" xmlns:cx6="http://schemas.microsoft.com/office/drawing/2016/5/12/chartex" xmlns:cx7="http://schemas.microsoft.com/office/drawing/2016/5/13/chartex" xmlns:cx8="http://schemas.microsoft.com/office/drawing/2016/5/14/chartex" xmlns:mc="http://schemas.openxmlformats.org/markup-compatibility/2006" xmlns:aink="http://schemas.microsoft.com/office/drawing/2016/ink" xmlns:am3d="http://schemas.microsoft.com/office/drawing/2017/model3d" xmlns:o="urn:schemas-microsoft-com:office:office" xmlns:r="http://schemas.openxmlformats.org/officeDocument/2006/relationships" xmlns:m="http://schemas.openxmlformats.org/officeDocument/2006/math" xmlns:v="urn:schemas-microsoft-com:vml" xmlns:wp14="http://schemas.microsoft.com/office/word/2010/wordprocessingDrawing" xmlns:wp="http://schemas.openxmlformats.org/drawingml/2006/wordprocessingDrawing" xmlns:w10="urn:schemas-microsoft-com:office:word" xmlns:w="http://schemas.openxmlformats.org/wordprocessingml/2006/main" xmlns:w14="http://schemas.microsoft.com/office/word/2010/wordml" xmlns:w15="http://schemas.microsoft.com/office/word/2012/wordml" xmlns:w16cex="http://schemas.microsoft.com/office/word/2018/wordml/cex" xmlns:w16cid="http://schemas.microsoft.com/office/word/2016/wordml/cid" xmlns:w16="http://schemas.microsoft.com/office/word/2018/wordml" xmlns:w16se="http://schemas.microsoft.com/office/word/2015/wordml/symex" xmlns:wpg="http://schemas.microsoft.com/office/word/2010/wordprocessingGroup" xmlns:wpi="http://schemas.microsoft.com/office/word/2010/wordprocessingInk" xmlns:wne="http://schemas.microsoft.com/office/word/2006/wordml" xmlns:wps="http://schemas.microsoft.com/office/word/2010/wordprocessingShape" mc:Ignorable="w14 w15 w16se w16cid w16 w16cex wp14">
   <w:abstractNum w:abstractNumId="0" w15:restartNumberingAfterBreak="0">
     <w:nsid w:val="6B736A20"/>
     <w:multiLevelType w:val="hybridMultilevel"/>
@@ -899,7 +932,7 @@
 </file>
 
 <file path=word/styles.xml><?xml version="1.0" encoding="utf-8"?>
-<w:styles xmlns:mc="http://schemas.openxmlformats.org/markup-compatibility/2006" xmlns:r="http://schemas.openxmlformats.org/officeDocument/2006/relationships" xmlns:w="http://schemas.openxmlformats.org/wordprocessingml/2006/main" xmlns:w14="http://schemas.microsoft.com/office/word/2010/wordml" xmlns:w15="http://schemas.microsoft.com/office/word/2012/wordml" xmlns:w16cid="http://schemas.microsoft.com/office/word/2016/wordml/cid" xmlns:w16se="http://schemas.microsoft.com/office/word/2015/wordml/symex" mc:Ignorable="w14 w15 w16se w16cid">
+<w:styles xmlns:mc="http://schemas.openxmlformats.org/markup-compatibility/2006" xmlns:r="http://schemas.openxmlformats.org/officeDocument/2006/relationships" xmlns:w="http://schemas.openxmlformats.org/wordprocessingml/2006/main" xmlns:w14="http://schemas.microsoft.com/office/word/2010/wordml" xmlns:w15="http://schemas.microsoft.com/office/word/2012/wordml" xmlns:w16cex="http://schemas.microsoft.com/office/word/2018/wordml/cex" xmlns:w16cid="http://schemas.microsoft.com/office/word/2016/wordml/cid" xmlns:w16="http://schemas.microsoft.com/office/word/2018/wordml" xmlns:w16se="http://schemas.microsoft.com/office/word/2015/wordml/symex" mc:Ignorable="w14 w15 w16se w16cid w16 w16cex">
   <w:docDefaults>
     <w:rPrDefault>
       <w:rPr>
@@ -915,7 +948,7 @@
       </w:pPr>
     </w:pPrDefault>
   </w:docDefaults>
-  <w:latentStyles w:defLockedState="0" w:defUIPriority="99" w:defSemiHidden="0" w:defUnhideWhenUsed="0" w:defQFormat="0" w:count="377">
+  <w:latentStyles w:defLockedState="0" w:defUIPriority="99" w:defSemiHidden="0" w:defUnhideWhenUsed="0" w:defQFormat="0" w:count="376">
     <w:lsdException w:name="Normal" w:uiPriority="0" w:qFormat="1"/>
     <w:lsdException w:name="heading 1" w:uiPriority="9" w:qFormat="1"/>
     <w:lsdException w:name="heading 2" w:semiHidden="1" w:uiPriority="9" w:unhideWhenUsed="1" w:qFormat="1"/>
@@ -1021,6 +1054,7 @@
     <w:lsdException w:name="HTML Sample" w:semiHidden="1" w:unhideWhenUsed="1"/>
     <w:lsdException w:name="HTML Typewriter" w:semiHidden="1" w:unhideWhenUsed="1"/>
     <w:lsdException w:name="HTML Variable" w:semiHidden="1" w:unhideWhenUsed="1"/>
+    <w:lsdException w:name="Normal Table" w:semiHidden="1" w:unhideWhenUsed="1"/>
     <w:lsdException w:name="annotation subject" w:semiHidden="1" w:unhideWhenUsed="1"/>
     <w:lsdException w:name="No List" w:semiHidden="1" w:unhideWhenUsed="1"/>
     <w:lsdException w:name="Outline List 1" w:semiHidden="1" w:unhideWhenUsed="1"/>
@@ -1066,9 +1100,11 @@
     <w:lsdException w:name="Table Subtle 1" w:semiHidden="1" w:unhideWhenUsed="1"/>
     <w:lsdException w:name="Table Subtle 2" w:semiHidden="1" w:unhideWhenUsed="1"/>
     <w:lsdException w:name="Table Web 1" w:semiHidden="1" w:unhideWhenUsed="1"/>
+    <w:lsdException w:name="Table Web 2" w:semiHidden="1" w:unhideWhenUsed="1"/>
     <w:lsdException w:name="Table Web 3" w:semiHidden="1" w:unhideWhenUsed="1"/>
     <w:lsdException w:name="Balloon Text" w:semiHidden="1" w:unhideWhenUsed="1"/>
     <w:lsdException w:name="Table Grid" w:uiPriority="39"/>
+    <w:lsdException w:name="Table Theme" w:semiHidden="1" w:unhideWhenUsed="1"/>
     <w:lsdException w:name="Placeholder Text" w:semiHidden="1"/>
     <w:lsdException w:name="No Spacing" w:uiPriority="1" w:qFormat="1"/>
     <w:lsdException w:name="Light Shading" w:uiPriority="60"/>
@@ -1289,7 +1325,6 @@
     <w:lsdException w:name="Hashtag" w:semiHidden="1" w:unhideWhenUsed="1"/>
     <w:lsdException w:name="Unresolved Mention" w:semiHidden="1" w:unhideWhenUsed="1"/>
     <w:lsdException w:name="Smart Link" w:semiHidden="1" w:unhideWhenUsed="1"/>
-    <w:lsdException w:name="Smart Link Error" w:semiHidden="1" w:unhideWhenUsed="1"/>
   </w:latentStyles>
   <w:style w:type="paragraph" w:default="1" w:styleId="Normal">
     <w:name w:val="Normal"/>

</xml_diff>